<commit_message>
docs: System files modified, recording updated, and added drawings files
</commit_message>
<xml_diff>
--- a/recordings/1_system/system.docx
+++ b/recordings/1_system/system.docx
@@ -4,16 +4,23 @@
   <w:body>
     <w:p>
       <w:pPr>
+        <w:tabs>
+          <w:tab w:val="left" w:pos="9675"/>
+        </w:tabs>
         <w:jc w:val="center"/>
         <w:rPr>
           <w:b/>
           <w:bCs/>
+          <w:sz w:val="40"/>
+          <w:szCs w:val="34"/>
         </w:rPr>
       </w:pPr>
       <w:r>
         <w:rPr>
           <w:b/>
           <w:bCs/>
+          <w:sz w:val="40"/>
+          <w:szCs w:val="34"/>
         </w:rPr>
         <w:t>System Description</w:t>
       </w:r>
@@ -230,12 +237,16 @@
         <w:rPr>
           <w:b/>
           <w:bCs/>
+          <w:sz w:val="40"/>
+          <w:szCs w:val="34"/>
         </w:rPr>
       </w:pPr>
       <w:r>
         <w:rPr>
           <w:b/>
           <w:bCs/>
+          <w:sz w:val="40"/>
+          <w:szCs w:val="34"/>
         </w:rPr>
         <w:lastRenderedPageBreak/>
         <w:t>System Design</w:t>
@@ -250,10 +261,10 @@
           <w:noProof/>
         </w:rPr>
         <w:drawing>
-          <wp:inline distT="0" distB="0" distL="0" distR="0" wp14:anchorId="2A344BF2" wp14:editId="5A1C7409">
-            <wp:extent cx="6147288" cy="3787485"/>
-            <wp:effectExtent l="0" t="0" r="6350" b="3810"/>
-            <wp:docPr id="1" name="Picture 1"/>
+          <wp:inline distT="0" distB="0" distL="0" distR="0" wp14:anchorId="5210FE96" wp14:editId="6953E472">
+            <wp:extent cx="4388231" cy="3762619"/>
+            <wp:effectExtent l="0" t="0" r="0" b="0"/>
+            <wp:docPr id="3" name="Picture 3"/>
             <wp:cNvGraphicFramePr>
               <a:graphicFrameLocks xmlns:a="http://schemas.openxmlformats.org/drawingml/2006/main" noChangeAspect="1"/>
             </wp:cNvGraphicFramePr>
@@ -261,7 +272,7 @@
               <a:graphicData uri="http://schemas.openxmlformats.org/drawingml/2006/picture">
                 <pic:pic xmlns:pic="http://schemas.openxmlformats.org/drawingml/2006/picture">
                   <pic:nvPicPr>
-                    <pic:cNvPr id="1" name="Picture 1"/>
+                    <pic:cNvPr id="3" name="Picture 3"/>
                     <pic:cNvPicPr>
                       <a:picLocks noChangeAspect="1" noChangeArrowheads="1"/>
                     </pic:cNvPicPr>
@@ -281,7 +292,7 @@
                   <pic:spPr bwMode="auto">
                     <a:xfrm>
                       <a:off x="0" y="0"/>
-                      <a:ext cx="6147288" cy="3787485"/>
+                      <a:ext cx="4388231" cy="3762619"/>
                     </a:xfrm>
                     <a:prstGeom prst="rect">
                       <a:avLst/>
@@ -305,69 +316,25 @@
     </w:p>
     <w:p>
       <w:pPr>
-        <w:jc w:val="center"/>
-      </w:pPr>
-    </w:p>
-    <w:p>
-      <w:pPr>
-        <w:jc w:val="center"/>
-      </w:pPr>
-    </w:p>
-    <w:p>
-      <w:pPr>
-        <w:jc w:val="center"/>
-      </w:pPr>
-    </w:p>
-    <w:p>
-      <w:pPr>
-        <w:jc w:val="center"/>
-      </w:pPr>
-    </w:p>
-    <w:p>
-      <w:pPr>
-        <w:jc w:val="center"/>
-      </w:pPr>
-    </w:p>
-    <w:p>
-      <w:pPr>
-        <w:jc w:val="center"/>
-      </w:pPr>
-    </w:p>
-    <w:p>
-      <w:pPr>
-        <w:jc w:val="center"/>
-      </w:pPr>
-    </w:p>
-    <w:p>
-      <w:pPr>
-        <w:jc w:val="center"/>
-      </w:pPr>
-    </w:p>
-    <w:p>
-      <w:pPr>
-        <w:jc w:val="center"/>
-      </w:pPr>
-    </w:p>
-    <w:p>
-      <w:pPr>
-        <w:jc w:val="center"/>
-      </w:pPr>
-    </w:p>
-    <w:p>
-      <w:pPr>
+        <w:tabs>
+          <w:tab w:val="left" w:pos="9675"/>
+        </w:tabs>
         <w:jc w:val="center"/>
         <w:rPr>
           <w:b/>
           <w:bCs/>
+          <w:sz w:val="40"/>
+          <w:szCs w:val="34"/>
         </w:rPr>
       </w:pPr>
       <w:r>
         <w:rPr>
           <w:b/>
           <w:bCs/>
+          <w:sz w:val="40"/>
+          <w:szCs w:val="34"/>
         </w:rPr>
-        <w:lastRenderedPageBreak/>
-        <w:t>System Flow Chart</w:t>
+        <w:t>Layered Architecture</w:t>
       </w:r>
     </w:p>
     <w:p>
@@ -379,10 +346,10 @@
           <w:noProof/>
         </w:rPr>
         <w:drawing>
-          <wp:inline distT="0" distB="0" distL="0" distR="0" wp14:anchorId="2180EE22" wp14:editId="26E3A2A0">
-            <wp:extent cx="5353702" cy="8086488"/>
-            <wp:effectExtent l="0" t="0" r="0" b="0"/>
-            <wp:docPr id="2" name="Picture 2"/>
+          <wp:inline distT="0" distB="0" distL="0" distR="0" wp14:anchorId="46F59854" wp14:editId="68C71B1F">
+            <wp:extent cx="6073622" cy="2903863"/>
+            <wp:effectExtent l="0" t="0" r="3810" b="0"/>
+            <wp:docPr id="4" name="Picture 4"/>
             <wp:cNvGraphicFramePr>
               <a:graphicFrameLocks xmlns:a="http://schemas.openxmlformats.org/drawingml/2006/main" noChangeAspect="1"/>
             </wp:cNvGraphicFramePr>
@@ -390,7 +357,7 @@
               <a:graphicData uri="http://schemas.openxmlformats.org/drawingml/2006/picture">
                 <pic:pic xmlns:pic="http://schemas.openxmlformats.org/drawingml/2006/picture">
                   <pic:nvPicPr>
-                    <pic:cNvPr id="2" name="Picture 2"/>
+                    <pic:cNvPr id="4" name="Picture 4"/>
                     <pic:cNvPicPr>
                       <a:picLocks noChangeAspect="1" noChangeArrowheads="1"/>
                     </pic:cNvPicPr>
@@ -410,7 +377,7 @@
                   <pic:spPr bwMode="auto">
                     <a:xfrm>
                       <a:off x="0" y="0"/>
-                      <a:ext cx="5353702" cy="8086488"/>
+                      <a:ext cx="6073622" cy="2903863"/>
                     </a:xfrm>
                     <a:prstGeom prst="rect">
                       <a:avLst/>
@@ -439,6 +406,87 @@
     </w:p>
     <w:p>
       <w:pPr>
+        <w:tabs>
+          <w:tab w:val="left" w:pos="9675"/>
+        </w:tabs>
+        <w:jc w:val="center"/>
+        <w:rPr>
+          <w:b/>
+          <w:bCs/>
+          <w:sz w:val="40"/>
+          <w:szCs w:val="34"/>
+        </w:rPr>
+      </w:pPr>
+      <w:r>
+        <w:rPr>
+          <w:b/>
+          <w:bCs/>
+          <w:sz w:val="40"/>
+          <w:szCs w:val="34"/>
+        </w:rPr>
+        <w:lastRenderedPageBreak/>
+        <w:t>System Flow Chart</w:t>
+      </w:r>
+    </w:p>
+    <w:p>
+      <w:pPr>
+        <w:jc w:val="center"/>
+      </w:pPr>
+      <w:r>
+        <w:rPr>
+          <w:noProof/>
+        </w:rPr>
+        <w:drawing>
+          <wp:inline distT="0" distB="0" distL="0" distR="0" wp14:anchorId="2180EE22" wp14:editId="5B8D052B">
+            <wp:extent cx="5932967" cy="9114614"/>
+            <wp:effectExtent l="0" t="0" r="0" b="0"/>
+            <wp:docPr id="2" name="Picture 2"/>
+            <wp:cNvGraphicFramePr>
+              <a:graphicFrameLocks xmlns:a="http://schemas.openxmlformats.org/drawingml/2006/main" noChangeAspect="1"/>
+            </wp:cNvGraphicFramePr>
+            <a:graphic xmlns:a="http://schemas.openxmlformats.org/drawingml/2006/main">
+              <a:graphicData uri="http://schemas.openxmlformats.org/drawingml/2006/picture">
+                <pic:pic xmlns:pic="http://schemas.openxmlformats.org/drawingml/2006/picture">
+                  <pic:nvPicPr>
+                    <pic:cNvPr id="2" name="Picture 2"/>
+                    <pic:cNvPicPr>
+                      <a:picLocks noChangeAspect="1" noChangeArrowheads="1"/>
+                    </pic:cNvPicPr>
+                  </pic:nvPicPr>
+                  <pic:blipFill>
+                    <a:blip r:embed="rId7">
+                      <a:extLst>
+                        <a:ext uri="{28A0092B-C50C-407E-A947-70E740481C1C}">
+                          <a14:useLocalDpi xmlns:a14="http://schemas.microsoft.com/office/drawing/2010/main" val="0"/>
+                        </a:ext>
+                      </a:extLst>
+                    </a:blip>
+                    <a:stretch>
+                      <a:fillRect/>
+                    </a:stretch>
+                  </pic:blipFill>
+                  <pic:spPr bwMode="auto">
+                    <a:xfrm>
+                      <a:off x="0" y="0"/>
+                      <a:ext cx="5953178" cy="9145664"/>
+                    </a:xfrm>
+                    <a:prstGeom prst="rect">
+                      <a:avLst/>
+                    </a:prstGeom>
+                    <a:noFill/>
+                    <a:ln>
+                      <a:noFill/>
+                    </a:ln>
+                  </pic:spPr>
+                </pic:pic>
+              </a:graphicData>
+            </a:graphic>
+          </wp:inline>
+        </w:drawing>
+      </w:r>
+    </w:p>
+    <w:p>
+      <w:pPr>
         <w:jc w:val="center"/>
         <w:rPr>
           <w:b/>
@@ -534,21 +582,9 @@
         <w:jc w:val="center"/>
       </w:pPr>
     </w:p>
-    <w:p>
-      <w:pPr>
-        <w:jc w:val="center"/>
-      </w:pPr>
-    </w:p>
-    <w:p>
-      <w:pPr>
-        <w:jc w:val="center"/>
-      </w:pPr>
-    </w:p>
-    <w:p>
-      <w:pPr>
-        <w:jc w:val="center"/>
-      </w:pPr>
-    </w:p>
+    <w:p/>
+    <w:p/>
+    <w:p/>
     <w:p>
       <w:pPr>
         <w:jc w:val="center"/>
@@ -567,9 +603,18 @@
       </w:r>
     </w:p>
     <w:p>
-      <w:pPr>
-        <w:jc w:val="center"/>
-      </w:pPr>
+      <w:r>
+        <w:t xml:space="preserve">There </w:t>
+      </w:r>
+      <w:r>
+        <w:t>are</w:t>
+      </w:r>
+      <w:r>
+        <w:t xml:space="preserve"> no system constraints</w:t>
+      </w:r>
+      <w:r>
+        <w:t>.</w:t>
+      </w:r>
     </w:p>
     <w:sectPr>
       <w:pgSz w:w="11906" w:h="16838" w:code="9"/>

</xml_diff>